<commit_message>
Implementado lo de las etiquetas en pdf
</commit_message>
<xml_diff>
--- a/App/plantillas/etiqueta.docx
+++ b/App/plantillas/etiqueta.docx
@@ -2,33 +2,6 @@
 <file path=word/document.xml><?xml version="1.0" encoding="utf-8"?>
 <w:document xmlns:wpc="http://schemas.microsoft.com/office/word/2010/wordprocessingCanvas" xmlns:cx="http://schemas.microsoft.com/office/drawing/2014/chartex" xmlns:cx1="http://schemas.microsoft.com/office/drawing/2015/9/8/chartex" xmlns:cx2="http://schemas.microsoft.com/office/drawing/2015/10/21/chartex" xmlns:cx3="http://schemas.microsoft.com/office/drawing/2016/5/9/chartex" xmlns:cx4="http://schemas.microsoft.com/office/drawing/2016/5/10/chartex" xmlns:cx5="http://schemas.microsoft.com/office/drawing/2016/5/11/chartex" xmlns:cx6="http://schemas.microsoft.com/office/drawing/2016/5/12/chartex" xmlns:cx7="http://schemas.microsoft.com/office/drawing/2016/5/13/chartex" xmlns:cx8="http://schemas.microsoft.com/office/drawing/2016/5/14/chartex" xmlns:mc="http://schemas.openxmlformats.org/markup-compatibility/2006" xmlns:aink="http://schemas.microsoft.com/office/drawing/2016/ink" xmlns:am3d="http://schemas.microsoft.com/office/drawing/2017/model3d" xmlns:o="urn:schemas-microsoft-com:office:office" xmlns:oel="http://schemas.microsoft.com/office/2019/extlst" xmlns:r="http://schemas.openxmlformats.org/officeDocument/2006/relationships" xmlns:m="http://schemas.openxmlformats.org/officeDocument/2006/math" xmlns:v="urn:schemas-microsoft-com:vml" xmlns:wp14="http://schemas.microsoft.com/office/word/2010/wordprocessingDrawing" xmlns:wp="http://schemas.openxmlformats.org/drawingml/2006/wordprocessingDrawing" xmlns:w10="urn:schemas-microsoft-com:office:word" xmlns:w="http://schemas.openxmlformats.org/wordprocessingml/2006/main" xmlns:w14="http://schemas.microsoft.com/office/word/2010/wordml" xmlns:w15="http://schemas.microsoft.com/office/word/2012/wordml" xmlns:w16cex="http://schemas.microsoft.com/office/word/2018/wordml/cex" xmlns:w16cid="http://schemas.microsoft.com/office/word/2016/wordml/cid" xmlns:w16="http://schemas.microsoft.com/office/word/2018/wordml" xmlns:w16sdtdh="http://schemas.microsoft.com/office/word/2020/wordml/sdtdatahash" xmlns:w16se="http://schemas.microsoft.com/office/word/2015/wordml/symex" xmlns:wpg="http://schemas.microsoft.com/office/word/2010/wordprocessingGroup" xmlns:wpi="http://schemas.microsoft.com/office/word/2010/wordprocessingInk" xmlns:wne="http://schemas.microsoft.com/office/word/2006/wordml" xmlns:wps="http://schemas.microsoft.com/office/word/2010/wordprocessingShape" mc:Ignorable="w14 w15 w16se w16cid w16 w16cex w16sdtdh wp14">
   <w:body>
-    <w:p>
-      <w:pPr>
-        <w:rPr>
-          <w:lang w:val="es-ES"/>
-        </w:rPr>
-      </w:pPr>
-      <w:r>
-        <w:rPr>
-          <w:lang w:val="es-ES"/>
-        </w:rPr>
-        <w:t xml:space="preserve"> </w:t>
-      </w:r>
-    </w:p>
-    <w:p>
-      <w:pPr>
-        <w:rPr>
-          <w:lang w:val="es-ES"/>
-        </w:rPr>
-      </w:pPr>
-    </w:p>
-    <w:p>
-      <w:pPr>
-        <w:rPr>
-          <w:lang w:val="es-ES"/>
-        </w:rPr>
-      </w:pPr>
-    </w:p>
     <w:p>
       <w:pPr>
         <w:rPr>
@@ -152,9 +125,9 @@
                 <w:lang w:val="es-ES"/>
               </w:rPr>
               <w:drawing>
-                <wp:inline distT="0" distB="0" distL="0" distR="0" wp14:anchorId="091E24ED" wp14:editId="20B7C1F5">
-                  <wp:extent cx="2118167" cy="2118167"/>
-                  <wp:effectExtent l="0" t="0" r="0" b="0"/>
+                <wp:inline distT="0" distB="0" distL="0" distR="0" wp14:anchorId="091E24ED" wp14:editId="703E5B38">
+                  <wp:extent cx="3037398" cy="2760638"/>
+                  <wp:effectExtent l="0" t="0" r="0" b="1905"/>
                   <wp:docPr id="1760532361" name="Imagen 1"/>
                   <wp:cNvGraphicFramePr>
                     <a:graphicFrameLocks xmlns:a="http://schemas.openxmlformats.org/drawingml/2006/main" noChangeAspect="1"/>
@@ -166,7 +139,7 @@
                           <pic:cNvPr id="1760532361" name="Imagen 1760532361"/>
                           <pic:cNvPicPr/>
                         </pic:nvPicPr>
-                        <pic:blipFill>
+                        <pic:blipFill rotWithShape="1">
                           <a:blip r:embed="rId4">
                             <a:extLst>
                               <a:ext uri="{BEBA8EAE-BF5A-486C-A8C5-ECC9F3942E4B}">
@@ -194,18 +167,25 @@
                               </a:ext>
                             </a:extLst>
                           </a:blip>
-                          <a:stretch>
-                            <a:fillRect/>
-                          </a:stretch>
+                          <a:srcRect l="3345" t="9120" r="10016" b="12135"/>
+                          <a:stretch/>
                         </pic:blipFill>
-                        <pic:spPr>
+                        <pic:spPr bwMode="auto">
                           <a:xfrm>
                             <a:off x="0" y="0"/>
-                            <a:ext cx="2132849" cy="2132849"/>
+                            <a:ext cx="3091311" cy="2809638"/>
                           </a:xfrm>
                           <a:prstGeom prst="rect">
                             <a:avLst/>
                           </a:prstGeom>
+                          <a:ln>
+                            <a:noFill/>
+                          </a:ln>
+                          <a:extLst>
+                            <a:ext uri="{53640926-AAD7-44D8-BBD7-CCE9431645EC}">
+                              <a14:shadowObscured xmlns:a14="http://schemas.microsoft.com/office/drawing/2010/main"/>
+                            </a:ext>
+                          </a:extLst>
                         </pic:spPr>
                       </pic:pic>
                     </a:graphicData>

</xml_diff>

<commit_message>
Primera sesión de correcciones
</commit_message>
<xml_diff>
--- a/App/plantillas/etiqueta.docx
+++ b/App/plantillas/etiqueta.docx
@@ -163,7 +163,27 @@
                 <w:szCs w:val="44"/>
                 <w:lang w:val="es-ES"/>
               </w:rPr>
-              <w:t>${cliente_nombre}</w:t>
+              <w:t>${</w:t>
+            </w:r>
+            <w:proofErr w:type="spellStart"/>
+            <w:r>
+              <w:rPr>
+                <w:rFonts w:ascii="Arial" w:hAnsi="Arial" w:cs="Arial"/>
+                <w:sz w:val="44"/>
+                <w:szCs w:val="44"/>
+                <w:lang w:val="es-ES"/>
+              </w:rPr>
+              <w:t>cliente_nombre</w:t>
+            </w:r>
+            <w:proofErr w:type="spellEnd"/>
+            <w:r>
+              <w:rPr>
+                <w:rFonts w:ascii="Arial" w:hAnsi="Arial" w:cs="Arial"/>
+                <w:sz w:val="44"/>
+                <w:szCs w:val="44"/>
+                <w:lang w:val="es-ES"/>
+              </w:rPr>
+              <w:t>}</w:t>
             </w:r>
           </w:p>
         </w:tc>
@@ -206,7 +226,45 @@
                 <w:szCs w:val="44"/>
                 <w:lang w:val="es-ES"/>
               </w:rPr>
-              <w:t>RAZON SOCIAL</w:t>
+              <w:t>${</w:t>
+            </w:r>
+            <w:proofErr w:type="spellStart"/>
+            <w:r>
+              <w:rPr>
+                <w:rFonts w:ascii="Arial" w:hAnsi="Arial" w:cs="Arial"/>
+                <w:sz w:val="44"/>
+                <w:szCs w:val="44"/>
+                <w:lang w:val="es-ES"/>
+              </w:rPr>
+              <w:t>razon</w:t>
+            </w:r>
+            <w:r>
+              <w:rPr>
+                <w:rFonts w:ascii="Arial" w:hAnsi="Arial" w:cs="Arial"/>
+                <w:sz w:val="44"/>
+                <w:szCs w:val="44"/>
+                <w:lang w:val="es-ES"/>
+              </w:rPr>
+              <w:t>_</w:t>
+            </w:r>
+            <w:r>
+              <w:rPr>
+                <w:rFonts w:ascii="Arial" w:hAnsi="Arial" w:cs="Arial"/>
+                <w:sz w:val="44"/>
+                <w:szCs w:val="44"/>
+                <w:lang w:val="es-ES"/>
+              </w:rPr>
+              <w:t>social</w:t>
+            </w:r>
+            <w:proofErr w:type="spellEnd"/>
+            <w:r>
+              <w:rPr>
+                <w:rFonts w:ascii="Arial" w:hAnsi="Arial" w:cs="Arial"/>
+                <w:sz w:val="44"/>
+                <w:szCs w:val="44"/>
+                <w:lang w:val="es-ES"/>
+              </w:rPr>
+              <w:t>}</w:t>
             </w:r>
           </w:p>
         </w:tc>
@@ -252,7 +310,27 @@
                 <w:szCs w:val="44"/>
                 <w:lang w:val="es-ES"/>
               </w:rPr>
-              <w:t>${cliente_telefono}</w:t>
+              <w:t>${</w:t>
+            </w:r>
+            <w:proofErr w:type="spellStart"/>
+            <w:r>
+              <w:rPr>
+                <w:rFonts w:ascii="Arial" w:hAnsi="Arial" w:cs="Arial"/>
+                <w:sz w:val="44"/>
+                <w:szCs w:val="44"/>
+                <w:lang w:val="es-ES"/>
+              </w:rPr>
+              <w:t>cliente_telefono</w:t>
+            </w:r>
+            <w:proofErr w:type="spellEnd"/>
+            <w:r>
+              <w:rPr>
+                <w:rFonts w:ascii="Arial" w:hAnsi="Arial" w:cs="Arial"/>
+                <w:sz w:val="44"/>
+                <w:szCs w:val="44"/>
+                <w:lang w:val="es-ES"/>
+              </w:rPr>
+              <w:t>}</w:t>
             </w:r>
           </w:p>
         </w:tc>
@@ -301,7 +379,27 @@
                 <w:szCs w:val="44"/>
                 <w:lang w:val="es-ES"/>
               </w:rPr>
-              <w:t>${cliente_direccion}</w:t>
+              <w:t>${</w:t>
+            </w:r>
+            <w:proofErr w:type="spellStart"/>
+            <w:r>
+              <w:rPr>
+                <w:rFonts w:ascii="Arial" w:hAnsi="Arial" w:cs="Arial"/>
+                <w:sz w:val="44"/>
+                <w:szCs w:val="44"/>
+                <w:lang w:val="es-ES"/>
+              </w:rPr>
+              <w:t>cliente_direccion</w:t>
+            </w:r>
+            <w:proofErr w:type="spellEnd"/>
+            <w:r>
+              <w:rPr>
+                <w:rFonts w:ascii="Arial" w:hAnsi="Arial" w:cs="Arial"/>
+                <w:sz w:val="44"/>
+                <w:szCs w:val="44"/>
+                <w:lang w:val="es-ES"/>
+              </w:rPr>
+              <w:t>}</w:t>
             </w:r>
           </w:p>
         </w:tc>
@@ -330,16 +428,81 @@
                 <w:szCs w:val="44"/>
                 <w:lang w:val="es-ES"/>
               </w:rPr>
-              <w:t xml:space="preserve">Prefijo y </w:t>
-            </w:r>
-            <w:r>
-              <w:rPr>
-                <w:rFonts w:ascii="Arial" w:hAnsi="Arial" w:cs="Arial"/>
-                <w:sz w:val="44"/>
-                <w:szCs w:val="44"/>
-                <w:lang w:val="es-ES"/>
-              </w:rPr>
-              <w:t>N DE FACTURA</w:t>
+              <w:t>${</w:t>
+            </w:r>
+            <w:r>
+              <w:rPr>
+                <w:rFonts w:ascii="Arial" w:hAnsi="Arial" w:cs="Arial"/>
+                <w:sz w:val="44"/>
+                <w:szCs w:val="44"/>
+                <w:lang w:val="es-ES"/>
+              </w:rPr>
+              <w:t>prefijo</w:t>
+            </w:r>
+            <w:r>
+              <w:rPr>
+                <w:rFonts w:ascii="Arial" w:hAnsi="Arial" w:cs="Arial"/>
+                <w:sz w:val="44"/>
+                <w:szCs w:val="44"/>
+                <w:lang w:val="es-ES"/>
+              </w:rPr>
+              <w:t>}</w:t>
+            </w:r>
+            <w:r>
+              <w:rPr>
+                <w:rFonts w:ascii="Arial" w:hAnsi="Arial" w:cs="Arial"/>
+                <w:sz w:val="44"/>
+                <w:szCs w:val="44"/>
+                <w:lang w:val="es-ES"/>
+              </w:rPr>
+              <w:t xml:space="preserve"> </w:t>
+            </w:r>
+            <w:r>
+              <w:rPr>
+                <w:rFonts w:ascii="Arial" w:hAnsi="Arial" w:cs="Arial"/>
+                <w:sz w:val="44"/>
+                <w:szCs w:val="44"/>
+                <w:lang w:val="es-ES"/>
+              </w:rPr>
+              <w:t>-</w:t>
+            </w:r>
+            <w:r>
+              <w:rPr>
+                <w:rFonts w:ascii="Arial" w:hAnsi="Arial" w:cs="Arial"/>
+                <w:sz w:val="44"/>
+                <w:szCs w:val="44"/>
+                <w:lang w:val="es-ES"/>
+              </w:rPr>
+              <w:t xml:space="preserve"> </w:t>
+            </w:r>
+            <w:r>
+              <w:rPr>
+                <w:rFonts w:ascii="Arial" w:hAnsi="Arial" w:cs="Arial"/>
+                <w:sz w:val="44"/>
+                <w:szCs w:val="44"/>
+                <w:lang w:val="es-ES"/>
+              </w:rPr>
+              <w:t>${</w:t>
+            </w:r>
+            <w:proofErr w:type="spellStart"/>
+            <w:r>
+              <w:rPr>
+                <w:rFonts w:ascii="Arial" w:hAnsi="Arial" w:cs="Arial"/>
+                <w:sz w:val="44"/>
+                <w:szCs w:val="44"/>
+                <w:lang w:val="es-ES"/>
+              </w:rPr>
+              <w:t>n_factura</w:t>
+            </w:r>
+            <w:proofErr w:type="spellEnd"/>
+            <w:r>
+              <w:rPr>
+                <w:rFonts w:ascii="Arial" w:hAnsi="Arial" w:cs="Arial"/>
+                <w:sz w:val="44"/>
+                <w:szCs w:val="44"/>
+                <w:lang w:val="es-ES"/>
+              </w:rPr>
+              <w:t>}</w:t>
             </w:r>
           </w:p>
         </w:tc>
@@ -366,7 +529,25 @@
                 <w:szCs w:val="44"/>
                 <w:lang w:val="es-ES"/>
               </w:rPr>
-              <w:t>CIUDAD</w:t>
+              <w:t>${</w:t>
+            </w:r>
+            <w:r>
+              <w:rPr>
+                <w:rFonts w:ascii="Arial" w:hAnsi="Arial" w:cs="Arial"/>
+                <w:sz w:val="44"/>
+                <w:szCs w:val="44"/>
+                <w:lang w:val="es-ES"/>
+              </w:rPr>
+              <w:t>ciudad</w:t>
+            </w:r>
+            <w:r>
+              <w:rPr>
+                <w:rFonts w:ascii="Arial" w:hAnsi="Arial" w:cs="Arial"/>
+                <w:sz w:val="44"/>
+                <w:szCs w:val="44"/>
+                <w:lang w:val="es-ES"/>
+              </w:rPr>
+              <w:t>}</w:t>
             </w:r>
           </w:p>
         </w:tc>
@@ -409,37 +590,19 @@
                 <w:tab w:val="left" w:pos="5771"/>
               </w:tabs>
               <w:rPr>
-                <w:sz w:val="144"/>
-                <w:szCs w:val="144"/>
+                <w:sz w:val="44"/>
+                <w:szCs w:val="44"/>
                 <w:lang w:val="es-ES"/>
               </w:rPr>
             </w:pPr>
             <w:r>
               <w:rPr>
                 <w:rFonts w:ascii="Arial" w:hAnsi="Arial" w:cs="Arial"/>
-                <w:sz w:val="28"/>
-                <w:szCs w:val="28"/>
-                <w:lang w:val="es-ES"/>
-              </w:rPr>
-              <w:t>${</w:t>
-            </w:r>
-            <w:r>
-              <w:rPr>
-                <w:rFonts w:ascii="Arial" w:hAnsi="Arial" w:cs="Arial"/>
-                <w:sz w:val="28"/>
-                <w:szCs w:val="28"/>
-                <w:lang w:val="es-ES"/>
-              </w:rPr>
-              <w:t>observaciones</w:t>
-            </w:r>
-            <w:r>
-              <w:rPr>
-                <w:rFonts w:ascii="Arial" w:hAnsi="Arial" w:cs="Arial"/>
-                <w:sz w:val="28"/>
-                <w:szCs w:val="28"/>
-                <w:lang w:val="es-ES"/>
-              </w:rPr>
-              <w:t>}</w:t>
+                <w:sz w:val="44"/>
+                <w:szCs w:val="44"/>
+                <w:lang w:val="es-ES"/>
+              </w:rPr>
+              <w:t>${observaciones}</w:t>
             </w:r>
           </w:p>
         </w:tc>

</xml_diff>